<commit_message>
update pdf and powepoint
</commit_message>
<xml_diff>
--- a/DevOps Security Demonstrations.docx
+++ b/DevOps Security Demonstrations.docx
@@ -4,8 +4,39 @@
   <w:body>
     <w:p>
       <w:r>
-        <w:t>DevOps Security Demonstrations/Exercises</w:t>
-      </w:r>
+        <w:t xml:space="preserve">DevOps Security </w:t>
+      </w:r>
+      <w:r>
+        <w:t xml:space="preserve">Links, Demonstrations, </w:t>
+      </w:r>
+      <w:r>
+        <w:t>Exercises</w:t>
+      </w:r>
+    </w:p>
+    <w:p/>
+    <w:p>
+      <w:r>
+        <w:t>Mike Nescot</w:t>
+      </w:r>
+      <w:r>
+        <w:tab/>
+      </w:r>
+    </w:p>
+    <w:p/>
+    <w:p>
+      <w:r>
+        <w:t>JBS International</w:t>
+      </w:r>
+    </w:p>
+    <w:p>
+      <w:hyperlink r:id="rId5" w:history="1">
+        <w:r>
+          <w:rPr>
+            <w:rStyle w:val="Hyperlink"/>
+          </w:rPr>
+          <w:t>http://www.jbsinternational.com</w:t>
+        </w:r>
+      </w:hyperlink>
     </w:p>
     <w:p/>
     <w:p>
@@ -20,9 +51,14 @@
       </w:r>
     </w:p>
     <w:p>
-      <w:r>
-        <w:t>https://git-scm.com/downloads</w:t>
-      </w:r>
+      <w:hyperlink r:id="rId6" w:history="1">
+        <w:r>
+          <w:rPr>
+            <w:rStyle w:val="Hyperlink"/>
+          </w:rPr>
+          <w:t>https://git-scm.com/downloads</w:t>
+        </w:r>
+      </w:hyperlink>
     </w:p>
     <w:p/>
     <w:p>
@@ -31,9 +67,14 @@
       </w:r>
     </w:p>
     <w:p>
-      <w:r>
-        <w:t>https://www.vagrantup.com/</w:t>
-      </w:r>
+      <w:hyperlink r:id="rId7" w:history="1">
+        <w:r>
+          <w:rPr>
+            <w:rStyle w:val="Hyperlink"/>
+          </w:rPr>
+          <w:t>https://www.vagrantup.com/</w:t>
+        </w:r>
+      </w:hyperlink>
     </w:p>
     <w:p/>
     <w:p>
@@ -42,15 +83,139 @@
       </w:r>
     </w:p>
     <w:p>
-      <w:r>
-        <w:t>https://www.docker.com/toolbox</w:t>
-      </w:r>
-      <w:r>
-        <w:t xml:space="preserve"> </w:t>
+      <w:hyperlink r:id="rId8" w:history="1">
+        <w:r>
+          <w:rPr>
+            <w:rStyle w:val="Hyperlink"/>
+          </w:rPr>
+          <w:t>https://www.docker.com/toolbox</w:t>
+        </w:r>
+      </w:hyperlink>
+    </w:p>
+    <w:p/>
+    <w:p>
+      <w:r>
+        <w:t>NIST Special Publications</w:t>
+      </w:r>
+      <w:r>
+        <w:t>, Computer Security</w:t>
+      </w:r>
+    </w:p>
+    <w:p>
+      <w:hyperlink r:id="rId9" w:anchor="SP 800" w:history="1">
+        <w:r>
+          <w:rPr>
+            <w:rStyle w:val="Hyperlink"/>
+          </w:rPr>
+          <w:t>http://csrc.nist.gov/publications/PubsSPs.html - SP 800</w:t>
+        </w:r>
+      </w:hyperlink>
+    </w:p>
+    <w:p/>
+    <w:p/>
+    <w:p>
+      <w:r>
+        <w:t>Configuration Management Demonstr</w:t>
       </w:r>
       <w:bookmarkStart w:id="0" w:name="_GoBack"/>
       <w:bookmarkEnd w:id="0"/>
-    </w:p>
+      <w:r>
+        <w:t>ation</w:t>
+      </w:r>
+    </w:p>
+    <w:p/>
+    <w:p>
+      <w:proofErr w:type="gramStart"/>
+      <w:r>
+        <w:t>vagrant</w:t>
+      </w:r>
+      <w:proofErr w:type="gramEnd"/>
+      <w:r>
+        <w:t xml:space="preserve"> </w:t>
+      </w:r>
+      <w:proofErr w:type="spellStart"/>
+      <w:r>
+        <w:t>init</w:t>
+      </w:r>
+      <w:proofErr w:type="spellEnd"/>
+      <w:r>
+        <w:t xml:space="preserve"> mnescot/</w:t>
+      </w:r>
+      <w:proofErr w:type="spellStart"/>
+      <w:r>
+        <w:t>govops</w:t>
+      </w:r>
+      <w:proofErr w:type="spellEnd"/>
+    </w:p>
+    <w:p>
+      <w:proofErr w:type="gramStart"/>
+      <w:r>
+        <w:t>vagrant</w:t>
+      </w:r>
+      <w:proofErr w:type="gramEnd"/>
+      <w:r>
+        <w:t xml:space="preserve"> up --provider </w:t>
+      </w:r>
+      <w:proofErr w:type="spellStart"/>
+      <w:r>
+        <w:t>virtualbox</w:t>
+      </w:r>
+      <w:proofErr w:type="spellEnd"/>
+    </w:p>
+    <w:p>
+      <w:proofErr w:type="gramStart"/>
+      <w:r>
+        <w:t>vagrant</w:t>
+      </w:r>
+      <w:proofErr w:type="gramEnd"/>
+      <w:r>
+        <w:t xml:space="preserve"> </w:t>
+      </w:r>
+      <w:proofErr w:type="spellStart"/>
+      <w:r>
+        <w:t>ssh</w:t>
+      </w:r>
+      <w:proofErr w:type="spellEnd"/>
+    </w:p>
+    <w:p>
+      <w:proofErr w:type="spellStart"/>
+      <w:proofErr w:type="gramStart"/>
+      <w:r>
+        <w:t>mkdir</w:t>
+      </w:r>
+      <w:proofErr w:type="spellEnd"/>
+      <w:proofErr w:type="gramEnd"/>
+      <w:r>
+        <w:t xml:space="preserve"> /opt/puppet</w:t>
+      </w:r>
+    </w:p>
+    <w:p>
+      <w:r>
+        <w:t>cd /opt/puppet</w:t>
+      </w:r>
+    </w:p>
+    <w:p/>
+    <w:p>
+      <w:proofErr w:type="gramStart"/>
+      <w:r>
+        <w:t>Add :</w:t>
+      </w:r>
+      <w:proofErr w:type="gramEnd"/>
+      <w:r>
+        <w:t xml:space="preserve"> </w:t>
+      </w:r>
+      <w:proofErr w:type="spellStart"/>
+      <w:r>
+        <w:t>site.pp</w:t>
+      </w:r>
+      <w:proofErr w:type="spellEnd"/>
+    </w:p>
+    <w:p/>
+    <w:p/>
+    <w:p/>
+    <w:p/>
+    <w:p/>
+    <w:p/>
     <w:p/>
     <w:p/>
     <w:p/>
@@ -248,6 +413,17 @@
     <w:semiHidden/>
     <w:unhideWhenUsed/>
   </w:style>
+  <w:style w:type="character" w:styleId="Hyperlink">
+    <w:name w:val="Hyperlink"/>
+    <w:basedOn w:val="DefaultParagraphFont"/>
+    <w:uiPriority w:val="99"/>
+    <w:unhideWhenUsed/>
+    <w:rsid w:val="00AD4C7E"/>
+    <w:rPr>
+      <w:color w:val="0000FF" w:themeColor="hyperlink"/>
+      <w:u w:val="single"/>
+    </w:rPr>
+  </w:style>
 </w:styles>
 </file>
 
@@ -433,6 +609,17 @@
     <w:uiPriority w:val="99"/>
     <w:semiHidden/>
     <w:unhideWhenUsed/>
+  </w:style>
+  <w:style w:type="character" w:styleId="Hyperlink">
+    <w:name w:val="Hyperlink"/>
+    <w:basedOn w:val="DefaultParagraphFont"/>
+    <w:uiPriority w:val="99"/>
+    <w:unhideWhenUsed/>
+    <w:rsid w:val="00AD4C7E"/>
+    <w:rPr>
+      <w:color w:val="0000FF" w:themeColor="hyperlink"/>
+      <w:u w:val="single"/>
+    </w:rPr>
   </w:style>
 </w:styles>
 </file>

</xml_diff>